<commit_message>
ajouter date debut et fi de travail
</commit_message>
<xml_diff>
--- a/cahier charge/fil rouge.docx
+++ b/cahier charge/fil rouge.docx
@@ -851,8 +851,8 @@
         </w:rPr>
         <w:lastRenderedPageBreak/>
         <w:drawing>
-          <wp:inline distT="0" distB="0" distL="0" distR="0" wp14:anchorId="61C39C5C" wp14:editId="587D0F0E">
-            <wp:extent cx="4905375" cy="3195313"/>
+          <wp:inline distT="0" distB="0" distL="0" distR="0" wp14:anchorId="61C39C5C" wp14:editId="0B2CCB97">
+            <wp:extent cx="5162550" cy="3194685"/>
             <wp:effectExtent l="0" t="0" r="0" b="5715"/>
             <wp:docPr id="2" name="Image 2"/>
             <wp:cNvGraphicFramePr>
@@ -880,7 +880,7 @@
                   <pic:spPr>
                     <a:xfrm>
                       <a:off x="0" y="0"/>
-                      <a:ext cx="4905375" cy="3195313"/>
+                      <a:ext cx="5163570" cy="3195316"/>
                     </a:xfrm>
                     <a:prstGeom prst="rect">
                       <a:avLst/>
@@ -930,9 +930,9 @@
           <w:noProof/>
         </w:rPr>
         <w:drawing>
-          <wp:inline distT="0" distB="0" distL="0" distR="0" wp14:anchorId="1820D92B" wp14:editId="05765219">
-            <wp:extent cx="5086350" cy="2964180"/>
-            <wp:effectExtent l="0" t="0" r="0" b="7620"/>
+          <wp:inline distT="0" distB="0" distL="0" distR="0" wp14:anchorId="1820D92B" wp14:editId="416F0397">
+            <wp:extent cx="5286375" cy="2964180"/>
+            <wp:effectExtent l="0" t="0" r="9525" b="7620"/>
             <wp:docPr id="3" name="Image 3"/>
             <wp:cNvGraphicFramePr>
               <a:graphicFrameLocks xmlns:a="http://schemas.openxmlformats.org/drawingml/2006/main" noChangeAspect="1"/>
@@ -959,7 +959,7 @@
                   <pic:spPr>
                     <a:xfrm>
                       <a:off x="0" y="0"/>
-                      <a:ext cx="5086976" cy="2964545"/>
+                      <a:ext cx="5287030" cy="2964547"/>
                     </a:xfrm>
                     <a:prstGeom prst="rect">
                       <a:avLst/>

</xml_diff>

<commit_message>
ajouter diagramme de gantt
</commit_message>
<xml_diff>
--- a/cahier charge/fil rouge.docx
+++ b/cahier charge/fil rouge.docx
@@ -994,11 +994,73 @@
       <w:pPr>
         <w:pStyle w:val="Paragraphedeliste"/>
         <w:ind w:left="765"/>
-      </w:pPr>
+        <w:rPr>
+          <w:noProof/>
+        </w:rPr>
+      </w:pPr>
+    </w:p>
+    <w:p>
+      <w:pPr>
+        <w:pStyle w:val="Paragraphedeliste"/>
+        <w:ind w:left="765"/>
+      </w:pPr>
+      <w:r>
+        <w:rPr>
+          <w:noProof/>
+        </w:rPr>
+        <w:drawing>
+          <wp:inline distT="0" distB="0" distL="0" distR="0" wp14:anchorId="15B4ADFA" wp14:editId="2E1A039D">
+            <wp:extent cx="5760720" cy="1619250"/>
+            <wp:effectExtent l="0" t="0" r="0" b="0"/>
+            <wp:docPr id="4" name="Image 4" descr="Une image contenant capture d’écran&#10;&#10;Description générée automatiquement"/>
+            <wp:cNvGraphicFramePr>
+              <a:graphicFrameLocks xmlns:a="http://schemas.openxmlformats.org/drawingml/2006/main" noChangeAspect="1"/>
+            </wp:cNvGraphicFramePr>
+            <a:graphic xmlns:a="http://schemas.openxmlformats.org/drawingml/2006/main">
+              <a:graphicData uri="http://schemas.openxmlformats.org/drawingml/2006/picture">
+                <pic:pic xmlns:pic="http://schemas.openxmlformats.org/drawingml/2006/picture">
+                  <pic:nvPicPr>
+                    <pic:cNvPr id="4" name="lt56599548.jpg"/>
+                    <pic:cNvPicPr/>
+                  </pic:nvPicPr>
+                  <pic:blipFill rotWithShape="1">
+                    <a:blip r:embed="rId10">
+                      <a:extLst>
+                        <a:ext uri="{28A0092B-C50C-407E-A947-70E740481C1C}">
+                          <a14:useLocalDpi xmlns:a14="http://schemas.microsoft.com/office/drawing/2010/main" val="0"/>
+                        </a:ext>
+                      </a:extLst>
+                    </a:blip>
+                    <a:srcRect t="19847" b="20960"/>
+                    <a:stretch/>
+                  </pic:blipFill>
+                  <pic:spPr bwMode="auto">
+                    <a:xfrm>
+                      <a:off x="0" y="0"/>
+                      <a:ext cx="5760720" cy="1619250"/>
+                    </a:xfrm>
+                    <a:prstGeom prst="rect">
+                      <a:avLst/>
+                    </a:prstGeom>
+                    <a:ln>
+                      <a:noFill/>
+                    </a:ln>
+                    <a:extLst>
+                      <a:ext uri="{53640926-AAD7-44D8-BBD7-CCE9431645EC}">
+                        <a14:shadowObscured xmlns:a14="http://schemas.microsoft.com/office/drawing/2010/main"/>
+                      </a:ext>
+                    </a:extLst>
+                  </pic:spPr>
+                </pic:pic>
+              </a:graphicData>
+            </a:graphic>
+          </wp:inline>
+        </w:drawing>
+      </w:r>
     </w:p>
     <w:sectPr>
-      <w:headerReference w:type="default" r:id="rId10"/>
-      <w:footerReference w:type="default" r:id="rId11"/>
+      <w:headerReference w:type="default" r:id="rId11"/>
+      <w:footerReference w:type="default" r:id="rId12"/>
       <w:pgSz w:w="11906" w:h="16838"/>
       <w:pgMar w:top="1417" w:right="1417" w:bottom="1417" w:left="1417" w:header="454" w:footer="708" w:gutter="0"/>
       <w:cols w:space="708"/>

</xml_diff>

<commit_message>
términier diagramme de séquence
</commit_message>
<xml_diff>
--- a/cahier charge/fil rouge.docx
+++ b/cahier charge/fil rouge.docx
@@ -736,24 +736,14 @@
       </w:r>
     </w:p>
     <w:p>
-      <w:pPr>
-        <w:pStyle w:val="Paragraphedeliste"/>
-        <w:ind w:left="765"/>
-      </w:pPr>
-    </w:p>
-    <w:p>
-      <w:pPr>
-        <w:pStyle w:val="Paragraphedeliste"/>
-        <w:ind w:left="765"/>
-      </w:pPr>
       <w:r>
         <w:rPr>
           <w:noProof/>
         </w:rPr>
         <w:drawing>
-          <wp:inline distT="0" distB="0" distL="0" distR="0" wp14:anchorId="0939AEFF" wp14:editId="58FB7F4E">
-            <wp:extent cx="5029200" cy="2393315"/>
-            <wp:effectExtent l="0" t="0" r="0" b="6985"/>
+          <wp:inline distT="0" distB="0" distL="0" distR="0" wp14:anchorId="0939AEFF" wp14:editId="170C4BCF">
+            <wp:extent cx="5953125" cy="2790825"/>
+            <wp:effectExtent l="0" t="0" r="9525" b="9525"/>
             <wp:docPr id="1" name="Image 1" descr="Une image contenant texte, carte&#10;&#10;Description générée automatiquement"/>
             <wp:cNvGraphicFramePr>
               <a:graphicFrameLocks xmlns:a="http://schemas.openxmlformats.org/drawingml/2006/main" noChangeAspect="1"/>
@@ -780,7 +770,7 @@
                   <pic:spPr>
                     <a:xfrm>
                       <a:off x="0" y="0"/>
-                      <a:ext cx="5078985" cy="2417007"/>
+                      <a:ext cx="5953125" cy="2790825"/>
                     </a:xfrm>
                     <a:prstGeom prst="rect">
                       <a:avLst/>
@@ -802,6 +792,12 @@
     <w:p>
       <w:pPr>
         <w:pStyle w:val="Paragraphedeliste"/>
+        <w:ind w:left="765"/>
+      </w:pPr>
+    </w:p>
+    <w:p>
+      <w:pPr>
+        <w:pStyle w:val="Paragraphedeliste"/>
         <w:numPr>
           <w:ilvl w:val="0"/>
           <w:numId w:val="5"/>
@@ -820,41 +816,26 @@
     <w:p>
       <w:pPr>
         <w:pStyle w:val="Paragraphedeliste"/>
-        <w:ind w:left="765"/>
-      </w:pPr>
-    </w:p>
-    <w:p/>
-    <w:p>
-      <w:pPr>
-        <w:pStyle w:val="Paragraphedeliste"/>
         <w:numPr>
           <w:ilvl w:val="0"/>
-          <w:numId w:val="5"/>
+          <w:numId w:val="7"/>
         </w:numPr>
       </w:pPr>
       <w:r>
-        <w:t>Diagramme de classe :</w:t>
-      </w:r>
-    </w:p>
-    <w:p>
-      <w:pPr>
-        <w:pStyle w:val="Paragraphedeliste"/>
-      </w:pPr>
-    </w:p>
-    <w:p>
-      <w:pPr>
-        <w:pStyle w:val="Paragraphedeliste"/>
-      </w:pPr>
+        <w:t>Authentification</w:t>
+      </w:r>
+    </w:p>
+    <w:p>
       <w:r>
         <w:rPr>
           <w:noProof/>
         </w:rPr>
         <w:lastRenderedPageBreak/>
         <w:drawing>
-          <wp:inline distT="0" distB="0" distL="0" distR="0" wp14:anchorId="61C39C5C" wp14:editId="0B2CCB97">
-            <wp:extent cx="5162550" cy="3194685"/>
-            <wp:effectExtent l="0" t="0" r="0" b="5715"/>
-            <wp:docPr id="2" name="Image 2"/>
+          <wp:inline distT="0" distB="0" distL="0" distR="0" wp14:anchorId="7E4D8C91" wp14:editId="69B4C497">
+            <wp:extent cx="6292850" cy="4181475"/>
+            <wp:effectExtent l="0" t="0" r="0" b="9525"/>
+            <wp:docPr id="7" name="Image 7"/>
             <wp:cNvGraphicFramePr>
               <a:graphicFrameLocks xmlns:a="http://schemas.openxmlformats.org/drawingml/2006/main" noChangeAspect="1"/>
             </wp:cNvGraphicFramePr>
@@ -862,7 +843,7 @@
               <a:graphicData uri="http://schemas.openxmlformats.org/drawingml/2006/picture">
                 <pic:pic xmlns:pic="http://schemas.openxmlformats.org/drawingml/2006/picture">
                   <pic:nvPicPr>
-                    <pic:cNvPr id="2" name="diagramme de classe.PNG"/>
+                    <pic:cNvPr id="7" name="authentification.PNG"/>
                     <pic:cNvPicPr/>
                   </pic:nvPicPr>
                   <pic:blipFill>
@@ -880,7 +861,7 @@
                   <pic:spPr>
                     <a:xfrm>
                       <a:off x="0" y="0"/>
-                      <a:ext cx="5163570" cy="3195316"/>
+                      <a:ext cx="6312401" cy="4194466"/>
                     </a:xfrm>
                     <a:prstGeom prst="rect">
                       <a:avLst/>
@@ -898,42 +879,26 @@
         <w:pStyle w:val="Paragraphedeliste"/>
         <w:numPr>
           <w:ilvl w:val="0"/>
-          <w:numId w:val="5"/>
+          <w:numId w:val="7"/>
         </w:numPr>
       </w:pPr>
       <w:r>
-        <w:t>Mod</w:t>
-      </w:r>
-      <w:r>
-        <w:t>u</w:t>
-      </w:r>
-      <w:r>
-        <w:t xml:space="preserve">le </w:t>
-      </w:r>
-      <w:r>
-        <w:t>physique de donnée :</w:t>
-      </w:r>
-    </w:p>
-    <w:p>
-      <w:pPr>
-        <w:pStyle w:val="Paragraphedeliste"/>
-        <w:ind w:left="765"/>
-      </w:pPr>
-    </w:p>
-    <w:p>
-      <w:pPr>
-        <w:pStyle w:val="Paragraphedeliste"/>
-        <w:ind w:left="765"/>
-      </w:pPr>
+        <w:t>Gérer</w:t>
+      </w:r>
+      <w:r>
+        <w:t xml:space="preserve"> compte coiffeur</w:t>
+      </w:r>
+    </w:p>
+    <w:p>
       <w:r>
         <w:rPr>
           <w:noProof/>
         </w:rPr>
         <w:drawing>
-          <wp:inline distT="0" distB="0" distL="0" distR="0" wp14:anchorId="1820D92B" wp14:editId="416F0397">
-            <wp:extent cx="5286375" cy="2964180"/>
-            <wp:effectExtent l="0" t="0" r="9525" b="7620"/>
-            <wp:docPr id="3" name="Image 3"/>
+          <wp:inline distT="0" distB="0" distL="0" distR="0" wp14:anchorId="6CD5E0DC" wp14:editId="1C1A3359">
+            <wp:extent cx="6115050" cy="4019550"/>
+            <wp:effectExtent l="0" t="0" r="0" b="0"/>
+            <wp:docPr id="5" name="Image 5" descr="Une image contenant capture d’écran, table, afficher, homme&#10;&#10;Description générée automatiquement"/>
             <wp:cNvGraphicFramePr>
               <a:graphicFrameLocks xmlns:a="http://schemas.openxmlformats.org/drawingml/2006/main" noChangeAspect="1"/>
             </wp:cNvGraphicFramePr>
@@ -941,7 +906,7 @@
               <a:graphicData uri="http://schemas.openxmlformats.org/drawingml/2006/picture">
                 <pic:pic xmlns:pic="http://schemas.openxmlformats.org/drawingml/2006/picture">
                   <pic:nvPicPr>
-                    <pic:cNvPr id="3" name="modele physique de donnée.PNG"/>
+                    <pic:cNvPr id="5" name="gérer compte coiffeur.PNG"/>
                     <pic:cNvPicPr/>
                   </pic:nvPicPr>
                   <pic:blipFill>
@@ -959,7 +924,7 @@
                   <pic:spPr>
                     <a:xfrm>
                       <a:off x="0" y="0"/>
-                      <a:ext cx="5287030" cy="2964547"/>
+                      <a:ext cx="6115050" cy="4019550"/>
                     </a:xfrm>
                     <a:prstGeom prst="rect">
                       <a:avLst/>
@@ -977,41 +942,341 @@
         <w:pStyle w:val="Paragraphedeliste"/>
         <w:numPr>
           <w:ilvl w:val="0"/>
+          <w:numId w:val="7"/>
+        </w:numPr>
+      </w:pPr>
+      <w:r>
+        <w:lastRenderedPageBreak/>
+        <w:t>Coiffeur gérer son service</w:t>
+      </w:r>
+    </w:p>
+    <w:p>
+      <w:r>
+        <w:rPr>
+          <w:noProof/>
+        </w:rPr>
+        <w:drawing>
+          <wp:inline distT="0" distB="0" distL="0" distR="0" wp14:anchorId="1B1A063F" wp14:editId="5CFEB16B">
+            <wp:extent cx="6362700" cy="6848475"/>
+            <wp:effectExtent l="0" t="0" r="0" b="9525"/>
+            <wp:docPr id="6" name="Image 6" descr="Une image contenant capture d’écran, ordinateur, groupe, portable&#10;&#10;Description générée automatiquement"/>
+            <wp:cNvGraphicFramePr>
+              <a:graphicFrameLocks xmlns:a="http://schemas.openxmlformats.org/drawingml/2006/main" noChangeAspect="1"/>
+            </wp:cNvGraphicFramePr>
+            <a:graphic xmlns:a="http://schemas.openxmlformats.org/drawingml/2006/main">
+              <a:graphicData uri="http://schemas.openxmlformats.org/drawingml/2006/picture">
+                <pic:pic xmlns:pic="http://schemas.openxmlformats.org/drawingml/2006/picture">
+                  <pic:nvPicPr>
+                    <pic:cNvPr id="6" name="Coiffeur gérer son service.PNG"/>
+                    <pic:cNvPicPr/>
+                  </pic:nvPicPr>
+                  <pic:blipFill>
+                    <a:blip r:embed="rId10">
+                      <a:extLst>
+                        <a:ext uri="{28A0092B-C50C-407E-A947-70E740481C1C}">
+                          <a14:useLocalDpi xmlns:a14="http://schemas.microsoft.com/office/drawing/2010/main" val="0"/>
+                        </a:ext>
+                      </a:extLst>
+                    </a:blip>
+                    <a:stretch>
+                      <a:fillRect/>
+                    </a:stretch>
+                  </pic:blipFill>
+                  <pic:spPr>
+                    <a:xfrm>
+                      <a:off x="0" y="0"/>
+                      <a:ext cx="6362700" cy="6848475"/>
+                    </a:xfrm>
+                    <a:prstGeom prst="rect">
+                      <a:avLst/>
+                    </a:prstGeom>
+                  </pic:spPr>
+                </pic:pic>
+              </a:graphicData>
+            </a:graphic>
+          </wp:inline>
+        </w:drawing>
+      </w:r>
+    </w:p>
+    <w:p>
+      <w:pPr>
+        <w:pStyle w:val="Paragraphedeliste"/>
+        <w:numPr>
+          <w:ilvl w:val="0"/>
+          <w:numId w:val="7"/>
+        </w:numPr>
+      </w:pPr>
+      <w:r>
+        <w:t>Coiffeur gérer son rendez-vous</w:t>
+      </w:r>
+    </w:p>
+    <w:p>
+      <w:r>
+        <w:rPr>
+          <w:noProof/>
+        </w:rPr>
+        <w:lastRenderedPageBreak/>
+        <w:drawing>
+          <wp:inline distT="0" distB="0" distL="0" distR="0" wp14:anchorId="33130737" wp14:editId="67A71023">
+            <wp:extent cx="6238875" cy="5210175"/>
+            <wp:effectExtent l="0" t="0" r="9525" b="9525"/>
+            <wp:docPr id="8" name="Image 8" descr="Une image contenant capture d’écran&#10;&#10;Description générée automatiquement"/>
+            <wp:cNvGraphicFramePr>
+              <a:graphicFrameLocks xmlns:a="http://schemas.openxmlformats.org/drawingml/2006/main" noChangeAspect="1"/>
+            </wp:cNvGraphicFramePr>
+            <a:graphic xmlns:a="http://schemas.openxmlformats.org/drawingml/2006/main">
+              <a:graphicData uri="http://schemas.openxmlformats.org/drawingml/2006/picture">
+                <pic:pic xmlns:pic="http://schemas.openxmlformats.org/drawingml/2006/picture">
+                  <pic:nvPicPr>
+                    <pic:cNvPr id="8" name="Coiffeur gérer son rendez-vous.PNG"/>
+                    <pic:cNvPicPr/>
+                  </pic:nvPicPr>
+                  <pic:blipFill>
+                    <a:blip r:embed="rId11">
+                      <a:extLst>
+                        <a:ext uri="{28A0092B-C50C-407E-A947-70E740481C1C}">
+                          <a14:useLocalDpi xmlns:a14="http://schemas.microsoft.com/office/drawing/2010/main" val="0"/>
+                        </a:ext>
+                      </a:extLst>
+                    </a:blip>
+                    <a:stretch>
+                      <a:fillRect/>
+                    </a:stretch>
+                  </pic:blipFill>
+                  <pic:spPr>
+                    <a:xfrm>
+                      <a:off x="0" y="0"/>
+                      <a:ext cx="6238875" cy="5210175"/>
+                    </a:xfrm>
+                    <a:prstGeom prst="rect">
+                      <a:avLst/>
+                    </a:prstGeom>
+                  </pic:spPr>
+                </pic:pic>
+              </a:graphicData>
+            </a:graphic>
+          </wp:inline>
+        </w:drawing>
+      </w:r>
+    </w:p>
+    <w:p>
+      <w:pPr>
+        <w:pStyle w:val="Paragraphedeliste"/>
+        <w:numPr>
+          <w:ilvl w:val="0"/>
+          <w:numId w:val="7"/>
+        </w:numPr>
+      </w:pPr>
+      <w:r>
+        <w:t>Client gérer son rendez-vous</w:t>
+      </w:r>
+    </w:p>
+    <w:p>
+      <w:r>
+        <w:rPr>
+          <w:noProof/>
+        </w:rPr>
+        <w:lastRenderedPageBreak/>
+        <w:drawing>
+          <wp:inline distT="0" distB="0" distL="0" distR="0" wp14:anchorId="6C32C293" wp14:editId="5C53565B">
+            <wp:extent cx="6105525" cy="5610225"/>
+            <wp:effectExtent l="0" t="0" r="9525" b="9525"/>
+            <wp:docPr id="9" name="Image 9" descr="Une image contenant capture d’écran, table, ordinateur, afficher&#10;&#10;Description générée automatiquement"/>
+            <wp:cNvGraphicFramePr>
+              <a:graphicFrameLocks xmlns:a="http://schemas.openxmlformats.org/drawingml/2006/main" noChangeAspect="1"/>
+            </wp:cNvGraphicFramePr>
+            <a:graphic xmlns:a="http://schemas.openxmlformats.org/drawingml/2006/main">
+              <a:graphicData uri="http://schemas.openxmlformats.org/drawingml/2006/picture">
+                <pic:pic xmlns:pic="http://schemas.openxmlformats.org/drawingml/2006/picture">
+                  <pic:nvPicPr>
+                    <pic:cNvPr id="9" name="Client gérer son rendez-vous.PNG"/>
+                    <pic:cNvPicPr/>
+                  </pic:nvPicPr>
+                  <pic:blipFill>
+                    <a:blip r:embed="rId12">
+                      <a:extLst>
+                        <a:ext uri="{28A0092B-C50C-407E-A947-70E740481C1C}">
+                          <a14:useLocalDpi xmlns:a14="http://schemas.microsoft.com/office/drawing/2010/main" val="0"/>
+                        </a:ext>
+                      </a:extLst>
+                    </a:blip>
+                    <a:stretch>
+                      <a:fillRect/>
+                    </a:stretch>
+                  </pic:blipFill>
+                  <pic:spPr>
+                    <a:xfrm>
+                      <a:off x="0" y="0"/>
+                      <a:ext cx="6120942" cy="5624391"/>
+                    </a:xfrm>
+                    <a:prstGeom prst="rect">
+                      <a:avLst/>
+                    </a:prstGeom>
+                  </pic:spPr>
+                </pic:pic>
+              </a:graphicData>
+            </a:graphic>
+          </wp:inline>
+        </w:drawing>
+      </w:r>
+    </w:p>
+    <w:p>
+      <w:pPr>
+        <w:pStyle w:val="Paragraphedeliste"/>
+        <w:numPr>
+          <w:ilvl w:val="0"/>
           <w:numId w:val="5"/>
         </w:numPr>
       </w:pPr>
       <w:r>
+        <w:t>Diagramme de classe :</w:t>
+      </w:r>
+    </w:p>
+    <w:p>
+      <w:r>
+        <w:rPr>
+          <w:noProof/>
+        </w:rPr>
+        <w:lastRenderedPageBreak/>
+        <w:drawing>
+          <wp:inline distT="0" distB="0" distL="0" distR="0" wp14:anchorId="61C39C5C" wp14:editId="025923DD">
+            <wp:extent cx="5981700" cy="4232236"/>
+            <wp:effectExtent l="0" t="0" r="0" b="0"/>
+            <wp:docPr id="2" name="Image 2"/>
+            <wp:cNvGraphicFramePr>
+              <a:graphicFrameLocks xmlns:a="http://schemas.openxmlformats.org/drawingml/2006/main" noChangeAspect="1"/>
+            </wp:cNvGraphicFramePr>
+            <a:graphic xmlns:a="http://schemas.openxmlformats.org/drawingml/2006/main">
+              <a:graphicData uri="http://schemas.openxmlformats.org/drawingml/2006/picture">
+                <pic:pic xmlns:pic="http://schemas.openxmlformats.org/drawingml/2006/picture">
+                  <pic:nvPicPr>
+                    <pic:cNvPr id="2" name="diagramme de classe.PNG"/>
+                    <pic:cNvPicPr/>
+                  </pic:nvPicPr>
+                  <pic:blipFill>
+                    <a:blip r:embed="rId13">
+                      <a:extLst>
+                        <a:ext uri="{28A0092B-C50C-407E-A947-70E740481C1C}">
+                          <a14:useLocalDpi xmlns:a14="http://schemas.microsoft.com/office/drawing/2010/main" val="0"/>
+                        </a:ext>
+                      </a:extLst>
+                    </a:blip>
+                    <a:stretch>
+                      <a:fillRect/>
+                    </a:stretch>
+                  </pic:blipFill>
+                  <pic:spPr>
+                    <a:xfrm>
+                      <a:off x="0" y="0"/>
+                      <a:ext cx="5993192" cy="4240367"/>
+                    </a:xfrm>
+                    <a:prstGeom prst="rect">
+                      <a:avLst/>
+                    </a:prstGeom>
+                  </pic:spPr>
+                </pic:pic>
+              </a:graphicData>
+            </a:graphic>
+          </wp:inline>
+        </w:drawing>
+      </w:r>
+    </w:p>
+    <w:p>
+      <w:pPr>
+        <w:pStyle w:val="Paragraphedeliste"/>
+        <w:numPr>
+          <w:ilvl w:val="0"/>
+          <w:numId w:val="5"/>
+        </w:numPr>
+      </w:pPr>
+      <w:r>
+        <w:t>Mod</w:t>
+      </w:r>
+      <w:r>
+        <w:t>u</w:t>
+      </w:r>
+      <w:r>
+        <w:t xml:space="preserve">le </w:t>
+      </w:r>
+      <w:r>
+        <w:t>physique de donnée :</w:t>
+      </w:r>
+    </w:p>
+    <w:p>
+      <w:r>
+        <w:rPr>
+          <w:noProof/>
+        </w:rPr>
+        <w:drawing>
+          <wp:inline distT="0" distB="0" distL="0" distR="0" wp14:anchorId="1820D92B" wp14:editId="7378D5E5">
+            <wp:extent cx="5981700" cy="4149090"/>
+            <wp:effectExtent l="0" t="0" r="0" b="0"/>
+            <wp:docPr id="3" name="Image 3"/>
+            <wp:cNvGraphicFramePr>
+              <a:graphicFrameLocks xmlns:a="http://schemas.openxmlformats.org/drawingml/2006/main" noChangeAspect="1"/>
+            </wp:cNvGraphicFramePr>
+            <a:graphic xmlns:a="http://schemas.openxmlformats.org/drawingml/2006/main">
+              <a:graphicData uri="http://schemas.openxmlformats.org/drawingml/2006/picture">
+                <pic:pic xmlns:pic="http://schemas.openxmlformats.org/drawingml/2006/picture">
+                  <pic:nvPicPr>
+                    <pic:cNvPr id="3" name="modele physique de donnée.PNG"/>
+                    <pic:cNvPicPr/>
+                  </pic:nvPicPr>
+                  <pic:blipFill>
+                    <a:blip r:embed="rId14">
+                      <a:extLst>
+                        <a:ext uri="{28A0092B-C50C-407E-A947-70E740481C1C}">
+                          <a14:useLocalDpi xmlns:a14="http://schemas.microsoft.com/office/drawing/2010/main" val="0"/>
+                        </a:ext>
+                      </a:extLst>
+                    </a:blip>
+                    <a:stretch>
+                      <a:fillRect/>
+                    </a:stretch>
+                  </pic:blipFill>
+                  <pic:spPr>
+                    <a:xfrm>
+                      <a:off x="0" y="0"/>
+                      <a:ext cx="5981700" cy="4149090"/>
+                    </a:xfrm>
+                    <a:prstGeom prst="rect">
+                      <a:avLst/>
+                    </a:prstGeom>
+                  </pic:spPr>
+                </pic:pic>
+              </a:graphicData>
+            </a:graphic>
+          </wp:inline>
+        </w:drawing>
+      </w:r>
+    </w:p>
+    <w:p>
+      <w:pPr>
+        <w:pStyle w:val="Paragraphedeliste"/>
+        <w:ind w:left="765"/>
+      </w:pPr>
+    </w:p>
+    <w:p>
+      <w:pPr>
+        <w:pStyle w:val="Paragraphedeliste"/>
+        <w:numPr>
+          <w:ilvl w:val="0"/>
+          <w:numId w:val="5"/>
+        </w:numPr>
+      </w:pPr>
+      <w:r>
         <w:t>Diagramme de Gantt :</w:t>
       </w:r>
     </w:p>
     <w:p>
-      <w:pPr>
-        <w:pStyle w:val="Paragraphedeliste"/>
-        <w:ind w:left="765"/>
-      </w:pPr>
-    </w:p>
-    <w:p>
-      <w:pPr>
-        <w:pStyle w:val="Paragraphedeliste"/>
-        <w:ind w:left="765"/>
+      <w:r>
         <w:rPr>
           <w:noProof/>
         </w:rPr>
-      </w:pPr>
-    </w:p>
-    <w:p>
-      <w:pPr>
-        <w:pStyle w:val="Paragraphedeliste"/>
-        <w:ind w:left="765"/>
-      </w:pPr>
-      <w:r>
-        <w:rPr>
-          <w:noProof/>
-        </w:rPr>
         <w:drawing>
-          <wp:inline distT="0" distB="0" distL="0" distR="0" wp14:anchorId="15B4ADFA" wp14:editId="2E1A039D">
-            <wp:extent cx="5760720" cy="1619250"/>
-            <wp:effectExtent l="0" t="0" r="0" b="0"/>
+          <wp:inline distT="0" distB="0" distL="0" distR="0" wp14:anchorId="354C187C" wp14:editId="61002A54">
+            <wp:extent cx="6153150" cy="2505075"/>
+            <wp:effectExtent l="0" t="0" r="0" b="9525"/>
             <wp:docPr id="4" name="Image 4" descr="Une image contenant capture d’écran&#10;&#10;Description générée automatiquement"/>
             <wp:cNvGraphicFramePr>
               <a:graphicFrameLocks xmlns:a="http://schemas.openxmlformats.org/drawingml/2006/main" noChangeAspect="1"/>
@@ -1024,7 +1289,7 @@
                     <pic:cNvPicPr/>
                   </pic:nvPicPr>
                   <pic:blipFill rotWithShape="1">
-                    <a:blip r:embed="rId10">
+                    <a:blip r:embed="rId15">
                       <a:extLst>
                         <a:ext uri="{28A0092B-C50C-407E-A947-70E740481C1C}">
                           <a14:useLocalDpi xmlns:a14="http://schemas.microsoft.com/office/drawing/2010/main" val="0"/>
@@ -1037,7 +1302,7 @@
                   <pic:spPr bwMode="auto">
                     <a:xfrm>
                       <a:off x="0" y="0"/>
-                      <a:ext cx="5760720" cy="1619250"/>
+                      <a:ext cx="6153150" cy="2505075"/>
                     </a:xfrm>
                     <a:prstGeom prst="rect">
                       <a:avLst/>
@@ -1058,9 +1323,24 @@
         </w:drawing>
       </w:r>
     </w:p>
+    <w:p>
+      <w:pPr>
+        <w:pStyle w:val="Paragraphedeliste"/>
+        <w:ind w:left="765"/>
+        <w:rPr>
+          <w:noProof/>
+        </w:rPr>
+      </w:pPr>
+    </w:p>
+    <w:p>
+      <w:pPr>
+        <w:pStyle w:val="Paragraphedeliste"/>
+        <w:ind w:left="765"/>
+      </w:pPr>
+    </w:p>
     <w:sectPr>
-      <w:headerReference w:type="default" r:id="rId11"/>
-      <w:footerReference w:type="default" r:id="rId12"/>
+      <w:headerReference w:type="default" r:id="rId16"/>
+      <w:footerReference w:type="default" r:id="rId17"/>
       <w:pgSz w:w="11906" w:h="16838"/>
       <w:pgMar w:top="1417" w:right="1417" w:bottom="1417" w:left="1417" w:header="454" w:footer="708" w:gutter="0"/>
       <w:cols w:space="708"/>
@@ -1258,6 +1538,92 @@
     </w:lvl>
   </w:abstractNum>
   <w:abstractNum w:abstractNumId="1" w15:restartNumberingAfterBreak="0">
+    <w:nsid w:val="31D33AA2"/>
+    <w:multiLevelType w:val="hybridMultilevel"/>
+    <w:tmpl w:val="1F9E7156"/>
+    <w:lvl w:ilvl="0" w:tplc="040C0019">
+      <w:start w:val="1"/>
+      <w:numFmt w:val="lowerLetter"/>
+      <w:lvlText w:val="%1."/>
+      <w:lvlJc w:val="left"/>
+      <w:pPr>
+        <w:ind w:left="1485" w:hanging="360"/>
+      </w:pPr>
+    </w:lvl>
+    <w:lvl w:ilvl="1" w:tplc="040C0019" w:tentative="1">
+      <w:start w:val="1"/>
+      <w:numFmt w:val="lowerLetter"/>
+      <w:lvlText w:val="%2."/>
+      <w:lvlJc w:val="left"/>
+      <w:pPr>
+        <w:ind w:left="2205" w:hanging="360"/>
+      </w:pPr>
+    </w:lvl>
+    <w:lvl w:ilvl="2" w:tplc="040C001B" w:tentative="1">
+      <w:start w:val="1"/>
+      <w:numFmt w:val="lowerRoman"/>
+      <w:lvlText w:val="%3."/>
+      <w:lvlJc w:val="right"/>
+      <w:pPr>
+        <w:ind w:left="2925" w:hanging="180"/>
+      </w:pPr>
+    </w:lvl>
+    <w:lvl w:ilvl="3" w:tplc="040C000F" w:tentative="1">
+      <w:start w:val="1"/>
+      <w:numFmt w:val="decimal"/>
+      <w:lvlText w:val="%4."/>
+      <w:lvlJc w:val="left"/>
+      <w:pPr>
+        <w:ind w:left="3645" w:hanging="360"/>
+      </w:pPr>
+    </w:lvl>
+    <w:lvl w:ilvl="4" w:tplc="040C0019" w:tentative="1">
+      <w:start w:val="1"/>
+      <w:numFmt w:val="lowerLetter"/>
+      <w:lvlText w:val="%5."/>
+      <w:lvlJc w:val="left"/>
+      <w:pPr>
+        <w:ind w:left="4365" w:hanging="360"/>
+      </w:pPr>
+    </w:lvl>
+    <w:lvl w:ilvl="5" w:tplc="040C001B" w:tentative="1">
+      <w:start w:val="1"/>
+      <w:numFmt w:val="lowerRoman"/>
+      <w:lvlText w:val="%6."/>
+      <w:lvlJc w:val="right"/>
+      <w:pPr>
+        <w:ind w:left="5085" w:hanging="180"/>
+      </w:pPr>
+    </w:lvl>
+    <w:lvl w:ilvl="6" w:tplc="040C000F" w:tentative="1">
+      <w:start w:val="1"/>
+      <w:numFmt w:val="decimal"/>
+      <w:lvlText w:val="%7."/>
+      <w:lvlJc w:val="left"/>
+      <w:pPr>
+        <w:ind w:left="5805" w:hanging="360"/>
+      </w:pPr>
+    </w:lvl>
+    <w:lvl w:ilvl="7" w:tplc="040C0019" w:tentative="1">
+      <w:start w:val="1"/>
+      <w:numFmt w:val="lowerLetter"/>
+      <w:lvlText w:val="%8."/>
+      <w:lvlJc w:val="left"/>
+      <w:pPr>
+        <w:ind w:left="6525" w:hanging="360"/>
+      </w:pPr>
+    </w:lvl>
+    <w:lvl w:ilvl="8" w:tplc="040C001B" w:tentative="1">
+      <w:start w:val="1"/>
+      <w:numFmt w:val="lowerRoman"/>
+      <w:lvlText w:val="%9."/>
+      <w:lvlJc w:val="right"/>
+      <w:pPr>
+        <w:ind w:left="7245" w:hanging="180"/>
+      </w:pPr>
+    </w:lvl>
+  </w:abstractNum>
+  <w:abstractNum w:abstractNumId="2" w15:restartNumberingAfterBreak="0">
     <w:nsid w:val="5ED43AAA"/>
     <w:multiLevelType w:val="hybridMultilevel"/>
     <w:tmpl w:val="A9D61862"/>
@@ -1369,7 +1735,7 @@
       </w:rPr>
     </w:lvl>
   </w:abstractNum>
-  <w:abstractNum w:abstractNumId="2" w15:restartNumberingAfterBreak="0">
+  <w:abstractNum w:abstractNumId="3" w15:restartNumberingAfterBreak="0">
     <w:nsid w:val="66FE742F"/>
     <w:multiLevelType w:val="hybridMultilevel"/>
     <w:tmpl w:val="0EC4B972"/>
@@ -1455,7 +1821,7 @@
       </w:pPr>
     </w:lvl>
   </w:abstractNum>
-  <w:abstractNum w:abstractNumId="3" w15:restartNumberingAfterBreak="0">
+  <w:abstractNum w:abstractNumId="4" w15:restartNumberingAfterBreak="0">
     <w:nsid w:val="70C75ED8"/>
     <w:multiLevelType w:val="multilevel"/>
     <w:tmpl w:val="1D20CD2E"/>
@@ -1569,7 +1935,93 @@
       </w:rPr>
     </w:lvl>
   </w:abstractNum>
-  <w:abstractNum w:abstractNumId="4" w15:restartNumberingAfterBreak="0">
+  <w:abstractNum w:abstractNumId="5" w15:restartNumberingAfterBreak="0">
+    <w:nsid w:val="730D10B4"/>
+    <w:multiLevelType w:val="hybridMultilevel"/>
+    <w:tmpl w:val="FCE22466"/>
+    <w:lvl w:ilvl="0" w:tplc="040C0015">
+      <w:start w:val="1"/>
+      <w:numFmt w:val="upperLetter"/>
+      <w:lvlText w:val="%1."/>
+      <w:lvlJc w:val="left"/>
+      <w:pPr>
+        <w:ind w:left="1440" w:hanging="360"/>
+      </w:pPr>
+    </w:lvl>
+    <w:lvl w:ilvl="1" w:tplc="040C0019" w:tentative="1">
+      <w:start w:val="1"/>
+      <w:numFmt w:val="lowerLetter"/>
+      <w:lvlText w:val="%2."/>
+      <w:lvlJc w:val="left"/>
+      <w:pPr>
+        <w:ind w:left="2160" w:hanging="360"/>
+      </w:pPr>
+    </w:lvl>
+    <w:lvl w:ilvl="2" w:tplc="040C001B" w:tentative="1">
+      <w:start w:val="1"/>
+      <w:numFmt w:val="lowerRoman"/>
+      <w:lvlText w:val="%3."/>
+      <w:lvlJc w:val="right"/>
+      <w:pPr>
+        <w:ind w:left="2880" w:hanging="180"/>
+      </w:pPr>
+    </w:lvl>
+    <w:lvl w:ilvl="3" w:tplc="040C000F" w:tentative="1">
+      <w:start w:val="1"/>
+      <w:numFmt w:val="decimal"/>
+      <w:lvlText w:val="%4."/>
+      <w:lvlJc w:val="left"/>
+      <w:pPr>
+        <w:ind w:left="3600" w:hanging="360"/>
+      </w:pPr>
+    </w:lvl>
+    <w:lvl w:ilvl="4" w:tplc="040C0019" w:tentative="1">
+      <w:start w:val="1"/>
+      <w:numFmt w:val="lowerLetter"/>
+      <w:lvlText w:val="%5."/>
+      <w:lvlJc w:val="left"/>
+      <w:pPr>
+        <w:ind w:left="4320" w:hanging="360"/>
+      </w:pPr>
+    </w:lvl>
+    <w:lvl w:ilvl="5" w:tplc="040C001B" w:tentative="1">
+      <w:start w:val="1"/>
+      <w:numFmt w:val="lowerRoman"/>
+      <w:lvlText w:val="%6."/>
+      <w:lvlJc w:val="right"/>
+      <w:pPr>
+        <w:ind w:left="5040" w:hanging="180"/>
+      </w:pPr>
+    </w:lvl>
+    <w:lvl w:ilvl="6" w:tplc="040C000F" w:tentative="1">
+      <w:start w:val="1"/>
+      <w:numFmt w:val="decimal"/>
+      <w:lvlText w:val="%7."/>
+      <w:lvlJc w:val="left"/>
+      <w:pPr>
+        <w:ind w:left="5760" w:hanging="360"/>
+      </w:pPr>
+    </w:lvl>
+    <w:lvl w:ilvl="7" w:tplc="040C0019" w:tentative="1">
+      <w:start w:val="1"/>
+      <w:numFmt w:val="lowerLetter"/>
+      <w:lvlText w:val="%8."/>
+      <w:lvlJc w:val="left"/>
+      <w:pPr>
+        <w:ind w:left="6480" w:hanging="360"/>
+      </w:pPr>
+    </w:lvl>
+    <w:lvl w:ilvl="8" w:tplc="040C001B" w:tentative="1">
+      <w:start w:val="1"/>
+      <w:numFmt w:val="lowerRoman"/>
+      <w:lvlText w:val="%9."/>
+      <w:lvlJc w:val="right"/>
+      <w:pPr>
+        <w:ind w:left="7200" w:hanging="180"/>
+      </w:pPr>
+    </w:lvl>
+  </w:abstractNum>
+  <w:abstractNum w:abstractNumId="6" w15:restartNumberingAfterBreak="0">
     <w:nsid w:val="7F937F2F"/>
     <w:multiLevelType w:val="multilevel"/>
     <w:tmpl w:val="DFD0A870"/>
@@ -1683,19 +2135,25 @@
     </w:lvl>
   </w:abstractNum>
   <w:num w:numId="1">
-    <w:abstractNumId w:val="1"/>
+    <w:abstractNumId w:val="2"/>
   </w:num>
   <w:num w:numId="2">
-    <w:abstractNumId w:val="3"/>
+    <w:abstractNumId w:val="4"/>
   </w:num>
   <w:num w:numId="3">
-    <w:abstractNumId w:val="4"/>
+    <w:abstractNumId w:val="6"/>
   </w:num>
   <w:num w:numId="4">
     <w:abstractNumId w:val="0"/>
   </w:num>
   <w:num w:numId="5">
-    <w:abstractNumId w:val="2"/>
+    <w:abstractNumId w:val="3"/>
+  </w:num>
+  <w:num w:numId="6">
+    <w:abstractNumId w:val="5"/>
+  </w:num>
+  <w:num w:numId="7">
+    <w:abstractNumId w:val="1"/>
   </w:num>
 </w:numbering>
 </file>

</xml_diff>

<commit_message>
ajouter table ligne de reservation
</commit_message>
<xml_diff>
--- a/cahier charge/fil rouge.docx
+++ b/cahier charge/fil rouge.docx
@@ -741,10 +741,10 @@
           <w:noProof/>
         </w:rPr>
         <w:drawing>
-          <wp:inline distT="0" distB="0" distL="0" distR="0" wp14:anchorId="0939AEFF" wp14:editId="170C4BCF">
-            <wp:extent cx="5953125" cy="2790825"/>
-            <wp:effectExtent l="0" t="0" r="9525" b="9525"/>
-            <wp:docPr id="1" name="Image 1" descr="Une image contenant texte, carte&#10;&#10;Description générée automatiquement"/>
+          <wp:inline distT="0" distB="0" distL="0" distR="0" wp14:anchorId="0939AEFF" wp14:editId="5A19B548">
+            <wp:extent cx="6248697" cy="3962400"/>
+            <wp:effectExtent l="0" t="0" r="0" b="0"/>
+            <wp:docPr id="1" name="Image 1"/>
             <wp:cNvGraphicFramePr>
               <a:graphicFrameLocks xmlns:a="http://schemas.openxmlformats.org/drawingml/2006/main" noChangeAspect="1"/>
             </wp:cNvGraphicFramePr>
@@ -770,7 +770,7 @@
                   <pic:spPr>
                     <a:xfrm>
                       <a:off x="0" y="0"/>
-                      <a:ext cx="5953125" cy="2790825"/>
+                      <a:ext cx="6269704" cy="3975721"/>
                     </a:xfrm>
                     <a:prstGeom prst="rect">
                       <a:avLst/>
@@ -1139,9 +1139,9 @@
         </w:rPr>
         <w:lastRenderedPageBreak/>
         <w:drawing>
-          <wp:inline distT="0" distB="0" distL="0" distR="0" wp14:anchorId="61C39C5C" wp14:editId="377BDA63">
-            <wp:extent cx="6172200" cy="4239895"/>
-            <wp:effectExtent l="0" t="0" r="0" b="8255"/>
+          <wp:inline distT="0" distB="0" distL="0" distR="0" wp14:anchorId="61C39C5C" wp14:editId="011774AA">
+            <wp:extent cx="6381115" cy="4239895"/>
+            <wp:effectExtent l="0" t="0" r="635" b="8255"/>
             <wp:docPr id="2" name="Image 2"/>
             <wp:cNvGraphicFramePr>
               <a:graphicFrameLocks xmlns:a="http://schemas.openxmlformats.org/drawingml/2006/main" noChangeAspect="1"/>
@@ -1168,7 +1168,7 @@
                   <pic:spPr>
                     <a:xfrm>
                       <a:off x="0" y="0"/>
-                      <a:ext cx="6172889" cy="4240368"/>
+                      <a:ext cx="6381829" cy="4240369"/>
                     </a:xfrm>
                     <a:prstGeom prst="rect">
                       <a:avLst/>
@@ -1208,9 +1208,9 @@
           <w:noProof/>
         </w:rPr>
         <w:drawing>
-          <wp:inline distT="0" distB="0" distL="0" distR="0" wp14:anchorId="1820D92B" wp14:editId="112FE9E6">
-            <wp:extent cx="6381287" cy="4148455"/>
-            <wp:effectExtent l="0" t="0" r="635" b="4445"/>
+          <wp:inline distT="0" distB="0" distL="0" distR="0" wp14:anchorId="1820D92B" wp14:editId="431E17F5">
+            <wp:extent cx="6425580" cy="3730981"/>
+            <wp:effectExtent l="0" t="0" r="0" b="3175"/>
             <wp:docPr id="3" name="Image 3"/>
             <wp:cNvGraphicFramePr>
               <a:graphicFrameLocks xmlns:a="http://schemas.openxmlformats.org/drawingml/2006/main" noChangeAspect="1"/>
@@ -1237,7 +1237,7 @@
                   <pic:spPr>
                     <a:xfrm>
                       <a:off x="0" y="0"/>
-                      <a:ext cx="6408499" cy="4166145"/>
+                      <a:ext cx="6425580" cy="3730981"/>
                     </a:xfrm>
                     <a:prstGeom prst="rect">
                       <a:avLst/>
@@ -1253,12 +1253,6 @@
     <w:p>
       <w:pPr>
         <w:pStyle w:val="Paragraphedeliste"/>
-        <w:ind w:left="765"/>
-      </w:pPr>
-    </w:p>
-    <w:p>
-      <w:pPr>
-        <w:pStyle w:val="Paragraphedeliste"/>
         <w:numPr>
           <w:ilvl w:val="0"/>
           <w:numId w:val="5"/>
@@ -1273,6 +1267,7 @@
         <w:rPr>
           <w:noProof/>
         </w:rPr>
+        <w:lastRenderedPageBreak/>
         <w:drawing>
           <wp:inline distT="0" distB="0" distL="0" distR="0" wp14:anchorId="354C187C" wp14:editId="61002A54">
             <wp:extent cx="6153150" cy="2505075"/>

</xml_diff>

<commit_message>
ajouter page list coiffeurs
</commit_message>
<xml_diff>
--- a/cahier charge/fil rouge.docx
+++ b/cahier charge/fil rouge.docx
@@ -1139,9 +1139,9 @@
         </w:rPr>
         <w:lastRenderedPageBreak/>
         <w:drawing>
-          <wp:inline distT="0" distB="0" distL="0" distR="0" wp14:anchorId="61C39C5C" wp14:editId="011774AA">
-            <wp:extent cx="6381115" cy="4239895"/>
-            <wp:effectExtent l="0" t="0" r="635" b="8255"/>
+          <wp:inline distT="0" distB="0" distL="0" distR="0" wp14:anchorId="61C39C5C" wp14:editId="64FBC616">
+            <wp:extent cx="6343650" cy="4239895"/>
+            <wp:effectExtent l="0" t="0" r="0" b="8255"/>
             <wp:docPr id="2" name="Image 2"/>
             <wp:cNvGraphicFramePr>
               <a:graphicFrameLocks xmlns:a="http://schemas.openxmlformats.org/drawingml/2006/main" noChangeAspect="1"/>
@@ -1168,7 +1168,7 @@
                   <pic:spPr>
                     <a:xfrm>
                       <a:off x="0" y="0"/>
-                      <a:ext cx="6381829" cy="4240369"/>
+                      <a:ext cx="6344359" cy="4240369"/>
                     </a:xfrm>
                     <a:prstGeom prst="rect">
                       <a:avLst/>
@@ -1208,9 +1208,9 @@
           <w:noProof/>
         </w:rPr>
         <w:drawing>
-          <wp:inline distT="0" distB="0" distL="0" distR="0" wp14:anchorId="1820D92B" wp14:editId="431E17F5">
-            <wp:extent cx="6425580" cy="3730981"/>
-            <wp:effectExtent l="0" t="0" r="0" b="3175"/>
+          <wp:inline distT="0" distB="0" distL="0" distR="0" wp14:anchorId="1820D92B" wp14:editId="4B1B7D1C">
+            <wp:extent cx="6374266" cy="3730981"/>
+            <wp:effectExtent l="0" t="0" r="7620" b="3175"/>
             <wp:docPr id="3" name="Image 3"/>
             <wp:cNvGraphicFramePr>
               <a:graphicFrameLocks xmlns:a="http://schemas.openxmlformats.org/drawingml/2006/main" noChangeAspect="1"/>
@@ -1237,7 +1237,7 @@
                   <pic:spPr>
                     <a:xfrm>
                       <a:off x="0" y="0"/>
-                      <a:ext cx="6425580" cy="3730981"/>
+                      <a:ext cx="6374266" cy="3730981"/>
                     </a:xfrm>
                     <a:prstGeom prst="rect">
                       <a:avLst/>

</xml_diff>